<commit_message>
Initial commit - design document for pivot-overlay setup
</commit_message>
<xml_diff>
--- a/Design Document For Pivot-Overlay Setup.docx
+++ b/Design Document For Pivot-Overlay Setup.docx
@@ -312,15 +312,7 @@
         </w:numPr>
       </w:pPr>
       <w:r>
-        <w:t xml:space="preserve">Have a carefully </w:t>
-      </w:r>
-      <w:proofErr w:type="gramStart"/>
-      <w:r>
-        <w:t>thought out</w:t>
-      </w:r>
-      <w:proofErr w:type="gramEnd"/>
-      <w:r>
-        <w:t xml:space="preserve"> UI that is easy to navigate</w:t>
+        <w:t>Have a carefully thought out UI that is easy to navigate</w:t>
       </w:r>
     </w:p>
     <w:p>
@@ -392,7 +384,6 @@
         </w:numPr>
       </w:pPr>
       <w:r>
-        <w:lastRenderedPageBreak/>
         <w:t>Split the program into the following sections:</w:t>
       </w:r>
     </w:p>
@@ -529,10 +520,18 @@
         </w:numPr>
       </w:pPr>
       <w:r>
-        <w:t xml:space="preserve">Using Git and </w:t>
+        <w:t xml:space="preserve">Using </w:t>
       </w:r>
       <w:proofErr w:type="spellStart"/>
       <w:r>
+        <w:t>Git</w:t>
+      </w:r>
+      <w:proofErr w:type="spellEnd"/>
+      <w:r>
+        <w:t xml:space="preserve"> and </w:t>
+      </w:r>
+      <w:proofErr w:type="spellStart"/>
+      <w:r>
         <w:t>Github</w:t>
       </w:r>
       <w:proofErr w:type="spellEnd"/>
@@ -611,6 +610,21 @@
       <w:proofErr w:type="spellEnd"/>
       <w:r>
         <w:t xml:space="preserve"> temporarily installed?)</w:t>
+      </w:r>
+    </w:p>
+    <w:p>
+      <w:pPr>
+        <w:pStyle w:val="ListParagraph"/>
+        <w:numPr>
+          <w:ilvl w:val="3"/>
+          <w:numId w:val="4"/>
+        </w:numPr>
+      </w:pPr>
+      <w:r>
+        <w:t xml:space="preserve">It may be best to have the deploy script back up the current contents of </w:t>
+      </w:r>
+      <w:r>
+        <w:t>the writable partition to a folder in the project on the laptop; probably using rsync</w:t>
       </w:r>
     </w:p>
     <w:p/>

</xml_diff>